<commit_message>
update all outputs with new names of model columns
</commit_message>
<xml_diff>
--- a/Outputs/table_bait_occupancy_params.docx
+++ b/Outputs/table_bait_occupancy_params.docx
@@ -163,7 +163,7 @@
               <w:jc w:val="left"/>
             </w:pPr>
             <w:r>
-              <w:t xml:space="preserve">21.63</w:t>
+              <w:t xml:space="preserve">21.64</w:t>
             </w:r>
           </w:p>
         </w:tc>
@@ -527,7 +527,7 @@
               <w:jc w:val="left"/>
             </w:pPr>
             <w:r>
-              <w:t xml:space="preserve">19.31</w:t>
+              <w:t xml:space="preserve">19.30</w:t>
             </w:r>
           </w:p>
         </w:tc>

</xml_diff>

<commit_message>
bait occupancy models: add reandom effects, update all outputs
</commit_message>
<xml_diff>
--- a/Outputs/table_bait_occupancy_params.docx
+++ b/Outputs/table_bait_occupancy_params.docx
@@ -101,7 +101,7 @@
               <w:jc w:val="left"/>
             </w:pPr>
             <w:r>
-              <w:t xml:space="preserve">5.23</w:t>
+              <w:t xml:space="preserve">5.70</w:t>
             </w:r>
           </w:p>
         </w:tc>
@@ -163,7 +163,7 @@
               <w:jc w:val="left"/>
             </w:pPr>
             <w:r>
-              <w:t xml:space="preserve">21.64</w:t>
+              <w:t xml:space="preserve">24.24</w:t>
             </w:r>
           </w:p>
         </w:tc>
@@ -225,7 +225,7 @@
               <w:jc w:val="left"/>
             </w:pPr>
             <w:r>
-              <w:t xml:space="preserve">71.93</w:t>
+              <w:t xml:space="preserve">52.34</w:t>
             </w:r>
           </w:p>
         </w:tc>
@@ -287,7 +287,7 @@
               <w:jc w:val="left"/>
             </w:pPr>
             <w:r>
-              <w:t xml:space="preserve">7.83</w:t>
+              <w:t xml:space="preserve">7.36</w:t>
             </w:r>
           </w:p>
         </w:tc>
@@ -311,7 +311,7 @@
               <w:jc w:val="left"/>
             </w:pPr>
             <w:r>
-              <w:t xml:space="preserve">0.02</w:t>
+              <w:t xml:space="preserve">0.03</w:t>
             </w:r>
           </w:p>
         </w:tc>
@@ -349,7 +349,7 @@
               <w:jc w:val="left"/>
             </w:pPr>
             <w:r>
-              <w:t xml:space="preserve">12.32</w:t>
+              <w:t xml:space="preserve">13.16</w:t>
             </w:r>
           </w:p>
         </w:tc>
@@ -411,7 +411,7 @@
               <w:jc w:val="left"/>
             </w:pPr>
             <w:r>
-              <w:t xml:space="preserve">17.48</w:t>
+              <w:t xml:space="preserve">19.47</w:t>
             </w:r>
           </w:p>
         </w:tc>
@@ -435,16 +435,20 @@
               <w:jc w:val="left"/>
             </w:pPr>
             <w:r>
-              <w:t xml:space="preserve">0.06</w:t>
-            </w:r>
-          </w:p>
-        </w:tc>
-        <w:tc>
-          <w:tcPr/>
-          <w:p>
-            <w:pPr>
-              <w:pStyle w:val="Compact"/>
-            </w:pPr>
+              <w:t xml:space="preserve">0.04</w:t>
+            </w:r>
+          </w:p>
+        </w:tc>
+        <w:tc>
+          <w:tcPr/>
+          <w:p>
+            <w:pPr>
+              <w:pStyle w:val="Compact"/>
+              <w:jc w:val="left"/>
+            </w:pPr>
+            <w:r>
+              <w:t xml:space="preserve">*</w:t>
+            </w:r>
           </w:p>
         </w:tc>
       </w:tr>
@@ -469,7 +473,7 @@
               <w:jc w:val="left"/>
             </w:pPr>
             <w:r>
-              <w:t xml:space="preserve">9.17</w:t>
+              <w:t xml:space="preserve">5.52</w:t>
             </w:r>
           </w:p>
         </w:tc>
@@ -493,7 +497,7 @@
               <w:jc w:val="left"/>
             </w:pPr>
             <w:r>
-              <w:t xml:space="preserve">0.06</w:t>
+              <w:t xml:space="preserve">0.24</w:t>
             </w:r>
           </w:p>
         </w:tc>
@@ -527,7 +531,7 @@
               <w:jc w:val="left"/>
             </w:pPr>
             <w:r>
-              <w:t xml:space="preserve">19.30</w:t>
+              <w:t xml:space="preserve">21.56</w:t>
             </w:r>
           </w:p>
         </w:tc>
@@ -563,7 +567,7 @@
               <w:jc w:val="left"/>
             </w:pPr>
             <w:r>
-              <w:t xml:space="preserve">**</w:t>
+              <w:t xml:space="preserve">***</w:t>
             </w:r>
           </w:p>
         </w:tc>
@@ -589,7 +593,7 @@
               <w:jc w:val="left"/>
             </w:pPr>
             <w:r>
-              <w:t xml:space="preserve">7.70</w:t>
+              <w:t xml:space="preserve">8.32</w:t>
             </w:r>
           </w:p>
         </w:tc>
@@ -651,7 +655,7 @@
               <w:jc w:val="left"/>
             </w:pPr>
             <w:r>
-              <w:t xml:space="preserve">21.90</w:t>
+              <w:t xml:space="preserve">22.98</w:t>
             </w:r>
           </w:p>
         </w:tc>
@@ -713,7 +717,7 @@
               <w:jc w:val="left"/>
             </w:pPr>
             <w:r>
-              <w:t xml:space="preserve">30.77</w:t>
+              <w:t xml:space="preserve">34.15</w:t>
             </w:r>
           </w:p>
         </w:tc>
@@ -775,7 +779,7 @@
               <w:jc w:val="left"/>
             </w:pPr>
             <w:r>
-              <w:t xml:space="preserve">18.64</w:t>
+              <w:t xml:space="preserve">17.02</w:t>
             </w:r>
           </w:p>
         </w:tc>
@@ -811,7 +815,7 @@
               <w:jc w:val="left"/>
             </w:pPr>
             <w:r>
-              <w:t xml:space="preserve">***</w:t>
+              <w:t xml:space="preserve">**</w:t>
             </w:r>
           </w:p>
         </w:tc>

</xml_diff>